<commit_message>
Completed simple WinForm sample with standard answers
</commit_message>
<xml_diff>
--- a/Magic 8-Ball.docx
+++ b/Magic 8-Ball.docx
@@ -19,6 +19,12 @@
       </w:r>
     </w:p>
     <w:p>
+      <w:pPr>
+        <w:pStyle w:val="NoSpacing"/>
+        <w:rPr>
+          <w:rStyle w:val="Hyperlink"/>
+        </w:rPr>
+      </w:pPr>
       <w:hyperlink r:id="rId4" w:history="1">
         <w:r>
           <w:rPr>
@@ -29,7 +35,31 @@
       </w:hyperlink>
     </w:p>
     <w:p>
+      <w:pPr>
+        <w:pStyle w:val="NoSpacing"/>
+      </w:pPr>
       <w:hyperlink r:id="rId5" w:history="1">
+        <w:r>
+          <w:rPr>
+            <w:rStyle w:val="Hyperlink"/>
+          </w:rPr>
+          <w:t xml:space="preserve">Magic 8 </w:t>
+        </w:r>
+        <w:proofErr w:type="spellStart"/>
+        <w:r>
+          <w:rPr>
+            <w:rStyle w:val="Hyperlink"/>
+          </w:rPr>
+          <w:t>Ball®Retro-Style</w:t>
+        </w:r>
+        <w:proofErr w:type="spellEnd"/>
+      </w:hyperlink>
+    </w:p>
+    <w:p>
+      <w:pPr>
+        <w:pStyle w:val="NoSpacing"/>
+      </w:pPr>
+      <w:hyperlink r:id="rId6" w:history="1">
         <w:r>
           <w:rPr>
             <w:rStyle w:val="Hyperlink"/>
@@ -39,7 +69,10 @@
       </w:hyperlink>
     </w:p>
     <w:p>
-      <w:hyperlink r:id="rId6" w:history="1">
+      <w:pPr>
+        <w:pStyle w:val="NoSpacing"/>
+      </w:pPr>
+      <w:hyperlink r:id="rId7" w:history="1">
         <w:r>
           <w:rPr>
             <w:rStyle w:val="Hyperlink"/>
@@ -63,7 +96,10 @@
       </w:hyperlink>
     </w:p>
     <w:p>
-      <w:hyperlink r:id="rId7" w:history="1">
+      <w:pPr>
+        <w:pStyle w:val="NoSpacing"/>
+      </w:pPr>
+      <w:hyperlink r:id="rId8" w:history="1">
         <w:r>
           <w:rPr>
             <w:rStyle w:val="Hyperlink"/>
@@ -73,7 +109,10 @@
       </w:hyperlink>
     </w:p>
     <w:p>
-      <w:hyperlink r:id="rId8" w:history="1">
+      <w:pPr>
+        <w:pStyle w:val="NoSpacing"/>
+      </w:pPr>
+      <w:hyperlink r:id="rId9" w:history="1">
         <w:r>
           <w:rPr>
             <w:rStyle w:val="Hyperlink"/>
@@ -97,7 +136,10 @@
       </w:hyperlink>
     </w:p>
     <w:p>
-      <w:hyperlink r:id="rId9" w:history="1">
+      <w:pPr>
+        <w:pStyle w:val="NoSpacing"/>
+      </w:pPr>
+      <w:hyperlink r:id="rId10" w:history="1">
         <w:r>
           <w:rPr>
             <w:rStyle w:val="Hyperlink"/>
@@ -119,15 +161,61 @@
         <w:pStyle w:val="Heading2"/>
       </w:pPr>
       <w:r>
-        <w:t>A</w:t>
+        <w:t>N</w:t>
+      </w:r>
+      <w:r>
+        <w:t>egative</w:t>
+      </w:r>
+    </w:p>
+    <w:p>
+      <w:r>
+        <w:t>No, -1, Contrary, Red</w:t>
+      </w:r>
+    </w:p>
+    <w:p>
+      <w:pPr>
+        <w:pStyle w:val="Heading2"/>
+      </w:pPr>
+      <w:r>
+        <w:t>Neutral</w:t>
+      </w:r>
+    </w:p>
+    <w:p>
+      <w:r>
+        <w:t xml:space="preserve">Maybe, 0, </w:t>
+      </w:r>
+      <w:r>
+        <w:t>Non-Committal</w:t>
+      </w:r>
+      <w:r>
+        <w:t>, Yellow</w:t>
+      </w:r>
+    </w:p>
+    <w:p>
+      <w:pPr>
+        <w:pStyle w:val="Heading2"/>
+      </w:pPr>
+      <w:r>
+        <w:t>Positive</w:t>
+      </w:r>
+    </w:p>
+    <w:p>
+      <w:r>
+        <w:t>Yes, 1, A</w:t>
       </w:r>
       <w:r>
         <w:t>ffirmative</w:t>
       </w:r>
-    </w:p>
-    <w:p>
-      <w:r>
-        <w:t>Yes, 1, Positive, Green</w:t>
+      <w:r>
+        <w:t>, Green</w:t>
+      </w:r>
+    </w:p>
+    <w:p>
+      <w:pPr>
+        <w:pStyle w:val="Heading1"/>
+      </w:pPr>
+      <w:r>
+        <w:t>Classic Answers</w:t>
       </w:r>
     </w:p>
     <w:p>
@@ -138,18 +226,74 @@
         <w:t>N</w:t>
       </w:r>
       <w:r>
-        <w:t>on-</w:t>
-      </w:r>
-      <w:r>
-        <w:t>C</w:t>
-      </w:r>
-      <w:r>
-        <w:t>ommittal</w:t>
-      </w:r>
-    </w:p>
-    <w:p>
-      <w:r>
-        <w:t>Maybe, 0, Neutral, Yellow</w:t>
+        <w:t>egative</w:t>
+      </w:r>
+    </w:p>
+    <w:p>
+      <w:pPr>
+        <w:pStyle w:val="NoSpacing"/>
+        <w:rPr>
+          <w:smallCaps/>
+        </w:rPr>
+      </w:pPr>
+      <w:r>
+        <w:rPr>
+          <w:smallCaps/>
+        </w:rPr>
+        <w:t>Don't count on it</w:t>
+      </w:r>
+    </w:p>
+    <w:p>
+      <w:pPr>
+        <w:pStyle w:val="NoSpacing"/>
+        <w:rPr>
+          <w:smallCaps/>
+        </w:rPr>
+      </w:pPr>
+      <w:r>
+        <w:rPr>
+          <w:smallCaps/>
+        </w:rPr>
+        <w:t>My reply is no</w:t>
+      </w:r>
+    </w:p>
+    <w:p>
+      <w:pPr>
+        <w:pStyle w:val="NoSpacing"/>
+        <w:rPr>
+          <w:smallCaps/>
+        </w:rPr>
+      </w:pPr>
+      <w:r>
+        <w:rPr>
+          <w:smallCaps/>
+        </w:rPr>
+        <w:t>My sources say no</w:t>
+      </w:r>
+    </w:p>
+    <w:p>
+      <w:pPr>
+        <w:pStyle w:val="NoSpacing"/>
+        <w:rPr>
+          <w:smallCaps/>
+        </w:rPr>
+      </w:pPr>
+      <w:r>
+        <w:rPr>
+          <w:smallCaps/>
+        </w:rPr>
+        <w:t>Outlook not so good</w:t>
+      </w:r>
+    </w:p>
+    <w:p>
+      <w:pPr>
+        <w:pStyle w:val="NoSpacing"/>
+      </w:pPr>
+      <w:r>
+        <w:rPr>
+          <w:smallCaps/>
+        </w:rPr>
+        <w:t>Very doubtful</w:t>
       </w:r>
     </w:p>
     <w:p>
@@ -157,23 +301,77 @@
         <w:pStyle w:val="Heading2"/>
       </w:pPr>
       <w:r>
-        <w:t>N</w:t>
-      </w:r>
-      <w:r>
-        <w:t>egative</w:t>
-      </w:r>
-    </w:p>
-    <w:p>
-      <w:r>
-        <w:t>No, -1, Contrary, Red</w:t>
-      </w:r>
-    </w:p>
-    <w:p>
-      <w:pPr>
-        <w:pStyle w:val="Heading1"/>
-      </w:pPr>
-      <w:r>
-        <w:t>Classic Answers</w:t>
+        <w:t>Neutral</w:t>
+      </w:r>
+    </w:p>
+    <w:p>
+      <w:pPr>
+        <w:pStyle w:val="NoSpacing"/>
+        <w:rPr>
+          <w:smallCaps/>
+        </w:rPr>
+      </w:pPr>
+      <w:r>
+        <w:rPr>
+          <w:smallCaps/>
+        </w:rPr>
+        <w:t>Ask again later</w:t>
+      </w:r>
+    </w:p>
+    <w:p>
+      <w:pPr>
+        <w:pStyle w:val="NoSpacing"/>
+        <w:rPr>
+          <w:smallCaps/>
+        </w:rPr>
+      </w:pPr>
+      <w:r>
+        <w:rPr>
+          <w:smallCaps/>
+        </w:rPr>
+        <w:t>Better not tell you now</w:t>
+      </w:r>
+    </w:p>
+    <w:p>
+      <w:pPr>
+        <w:pStyle w:val="NoSpacing"/>
+        <w:rPr>
+          <w:smallCaps/>
+        </w:rPr>
+      </w:pPr>
+      <w:r>
+        <w:rPr>
+          <w:smallCaps/>
+        </w:rPr>
+        <w:t>Cannot predict now</w:t>
+      </w:r>
+    </w:p>
+    <w:p>
+      <w:pPr>
+        <w:pStyle w:val="NoSpacing"/>
+        <w:rPr>
+          <w:smallCaps/>
+        </w:rPr>
+      </w:pPr>
+      <w:r>
+        <w:rPr>
+          <w:smallCaps/>
+        </w:rPr>
+        <w:t>Concentrate and ask again</w:t>
+      </w:r>
+    </w:p>
+    <w:p>
+      <w:pPr>
+        <w:pStyle w:val="NoSpacing"/>
+        <w:rPr>
+          <w:smallCaps/>
+        </w:rPr>
+      </w:pPr>
+      <w:r>
+        <w:rPr>
+          <w:smallCaps/>
+        </w:rPr>
+        <w:t>Reply hazy, try again</w:t>
       </w:r>
     </w:p>
     <w:p>
@@ -181,10 +379,7 @@
         <w:pStyle w:val="Heading2"/>
       </w:pPr>
       <w:r>
-        <w:t>A</w:t>
-      </w:r>
-      <w:r>
-        <w:t>ffirmative</w:t>
+        <w:t>Positive</w:t>
       </w:r>
     </w:p>
     <w:p>
@@ -325,171 +520,6 @@
           <w:smallCaps/>
         </w:rPr>
         <w:t>You may rely on it</w:t>
-      </w:r>
-    </w:p>
-    <w:p>
-      <w:pPr>
-        <w:pStyle w:val="Heading2"/>
-      </w:pPr>
-      <w:r>
-        <w:t>N</w:t>
-      </w:r>
-      <w:r>
-        <w:t>on-</w:t>
-      </w:r>
-      <w:r>
-        <w:t>C</w:t>
-      </w:r>
-      <w:r>
-        <w:t>ommittal</w:t>
-      </w:r>
-    </w:p>
-    <w:p>
-      <w:pPr>
-        <w:pStyle w:val="NoSpacing"/>
-        <w:rPr>
-          <w:smallCaps/>
-        </w:rPr>
-      </w:pPr>
-      <w:r>
-        <w:rPr>
-          <w:smallCaps/>
-        </w:rPr>
-        <w:t>Ask again later</w:t>
-      </w:r>
-    </w:p>
-    <w:p>
-      <w:pPr>
-        <w:pStyle w:val="NoSpacing"/>
-        <w:rPr>
-          <w:smallCaps/>
-        </w:rPr>
-      </w:pPr>
-      <w:r>
-        <w:rPr>
-          <w:smallCaps/>
-        </w:rPr>
-        <w:t>Better not tell you now</w:t>
-      </w:r>
-    </w:p>
-    <w:p>
-      <w:pPr>
-        <w:pStyle w:val="NoSpacing"/>
-        <w:rPr>
-          <w:smallCaps/>
-        </w:rPr>
-      </w:pPr>
-      <w:r>
-        <w:rPr>
-          <w:smallCaps/>
-        </w:rPr>
-        <w:t>Cannot predict now</w:t>
-      </w:r>
-    </w:p>
-    <w:p>
-      <w:pPr>
-        <w:pStyle w:val="NoSpacing"/>
-        <w:rPr>
-          <w:smallCaps/>
-        </w:rPr>
-      </w:pPr>
-      <w:r>
-        <w:rPr>
-          <w:smallCaps/>
-        </w:rPr>
-        <w:t>Concentrate and ask again</w:t>
-      </w:r>
-    </w:p>
-    <w:p>
-      <w:pPr>
-        <w:pStyle w:val="NoSpacing"/>
-        <w:rPr>
-          <w:smallCaps/>
-        </w:rPr>
-      </w:pPr>
-      <w:r>
-        <w:rPr>
-          <w:smallCaps/>
-        </w:rPr>
-        <w:t>Reply hazy, try again</w:t>
-      </w:r>
-    </w:p>
-    <w:p>
-      <w:pPr>
-        <w:pStyle w:val="Heading2"/>
-      </w:pPr>
-      <w:r>
-        <w:t>N</w:t>
-      </w:r>
-      <w:r>
-        <w:t>egative</w:t>
-      </w:r>
-    </w:p>
-    <w:p>
-      <w:pPr>
-        <w:pStyle w:val="NoSpacing"/>
-        <w:rPr>
-          <w:smallCaps/>
-        </w:rPr>
-      </w:pPr>
-      <w:r>
-        <w:rPr>
-          <w:smallCaps/>
-        </w:rPr>
-        <w:t>Don't count on it</w:t>
-      </w:r>
-    </w:p>
-    <w:p>
-      <w:pPr>
-        <w:pStyle w:val="NoSpacing"/>
-        <w:rPr>
-          <w:smallCaps/>
-        </w:rPr>
-      </w:pPr>
-      <w:r>
-        <w:rPr>
-          <w:smallCaps/>
-        </w:rPr>
-        <w:t>My reply is no</w:t>
-      </w:r>
-    </w:p>
-    <w:p>
-      <w:pPr>
-        <w:pStyle w:val="NoSpacing"/>
-        <w:rPr>
-          <w:smallCaps/>
-        </w:rPr>
-      </w:pPr>
-      <w:r>
-        <w:rPr>
-          <w:smallCaps/>
-        </w:rPr>
-        <w:t>My sources say no</w:t>
-      </w:r>
-    </w:p>
-    <w:p>
-      <w:pPr>
-        <w:pStyle w:val="NoSpacing"/>
-        <w:rPr>
-          <w:smallCaps/>
-        </w:rPr>
-      </w:pPr>
-      <w:r>
-        <w:rPr>
-          <w:smallCaps/>
-        </w:rPr>
-        <w:t>Outlook not so good</w:t>
-      </w:r>
-    </w:p>
-    <w:p>
-      <w:pPr>
-        <w:pStyle w:val="NoSpacing"/>
-      </w:pPr>
-      <w:r>
-        <w:rPr>
-          <w:smallCaps/>
-        </w:rPr>
-        <w:t>Very doubtful</w:t>
       </w:r>
     </w:p>
     <w:p/>
@@ -626,6 +656,7 @@
     <w:lsdException w:name="HTML Sample" w:semiHidden="1" w:unhideWhenUsed="1"/>
     <w:lsdException w:name="HTML Typewriter" w:semiHidden="1" w:unhideWhenUsed="1"/>
     <w:lsdException w:name="HTML Variable" w:semiHidden="1" w:unhideWhenUsed="1"/>
+    <w:lsdException w:name="Normal Table" w:semiHidden="1" w:unhideWhenUsed="1"/>
     <w:lsdException w:name="annotation subject" w:semiHidden="1" w:unhideWhenUsed="1"/>
     <w:lsdException w:name="No List" w:semiHidden="1" w:unhideWhenUsed="1"/>
     <w:lsdException w:name="Outline List 1" w:semiHidden="1" w:unhideWhenUsed="1"/>
@@ -672,8 +703,10 @@
     <w:lsdException w:name="Table Subtle 2" w:semiHidden="1" w:unhideWhenUsed="1"/>
     <w:lsdException w:name="Table Web 1" w:semiHidden="1" w:unhideWhenUsed="1"/>
     <w:lsdException w:name="Table Web 2" w:semiHidden="1" w:unhideWhenUsed="1"/>
+    <w:lsdException w:name="Table Web 3" w:semiHidden="1" w:unhideWhenUsed="1"/>
     <w:lsdException w:name="Balloon Text" w:semiHidden="1" w:unhideWhenUsed="1"/>
     <w:lsdException w:name="Table Grid" w:uiPriority="39"/>
+    <w:lsdException w:name="Table Theme" w:semiHidden="1" w:unhideWhenUsed="1"/>
     <w:lsdException w:name="Placeholder Text" w:semiHidden="1"/>
     <w:lsdException w:name="No Spacing" w:uiPriority="1" w:qFormat="1"/>
     <w:lsdException w:name="Light Shading" w:uiPriority="60"/>

</xml_diff>